<commit_message>
Added strelka error states for some tasks
</commit_message>
<xml_diff>
--- a/docs/Strelka Specific Packet Types.docx
+++ b/docs/Strelka Specific Packet Types.docx
@@ -713,7 +713,6 @@
                 <w:kern w:val="0"/>
               </w:rPr>
             </w:pPr>
-            <w:proofErr w:type="spellStart"/>
             <w:r>
               <w:rPr>
                 <w:rFonts w:eastAsia="Calibri"/>
@@ -721,7 +720,6 @@
               </w:rPr>
               <w:t>VelX</w:t>
             </w:r>
-            <w:proofErr w:type="spellEnd"/>
           </w:p>
         </w:tc>
         <w:tc>
@@ -739,7 +737,6 @@
                 <w:kern w:val="0"/>
               </w:rPr>
             </w:pPr>
-            <w:proofErr w:type="spellStart"/>
             <w:r>
               <w:rPr>
                 <w:rFonts w:eastAsia="Calibri"/>
@@ -747,7 +744,6 @@
               </w:rPr>
               <w:t>VelY</w:t>
             </w:r>
-            <w:proofErr w:type="spellEnd"/>
           </w:p>
         </w:tc>
         <w:tc>
@@ -762,7 +758,6 @@
                 <w:kern w:val="0"/>
               </w:rPr>
             </w:pPr>
-            <w:proofErr w:type="spellStart"/>
             <w:r>
               <w:rPr>
                 <w:rFonts w:eastAsia="Calibri"/>
@@ -770,7 +765,6 @@
               </w:rPr>
               <w:t>VelZ</w:t>
             </w:r>
-            <w:proofErr w:type="spellEnd"/>
           </w:p>
         </w:tc>
       </w:tr>
@@ -3064,15 +3058,7 @@
               <w:pStyle w:val="TableContents"/>
             </w:pPr>
             <w:r>
-              <w:t xml:space="preserve">Main </w:t>
-            </w:r>
-            <w:proofErr w:type="gramStart"/>
-            <w:r>
-              <w:t>chute</w:t>
-            </w:r>
-            <w:proofErr w:type="gramEnd"/>
-            <w:r>
-              <w:t xml:space="preserve"> deploy</w:t>
+              <w:t>Main chute deploy</w:t>
             </w:r>
           </w:p>
         </w:tc>
@@ -4107,14 +4093,7 @@
           <w:b/>
           <w:bCs/>
         </w:rPr>
-        <w:t>EKF</w:t>
-      </w:r>
-      <w:r>
-        <w:rPr>
-          <w:b/>
-          <w:bCs/>
-        </w:rPr>
-        <w:t xml:space="preserve"> Task:</w:t>
+        <w:t>EKF Task:</w:t>
       </w:r>
     </w:p>
     <w:tbl>
@@ -4632,14 +4611,7 @@
           <w:b/>
           <w:bCs/>
         </w:rPr>
-        <w:t>GPS Tracker</w:t>
-      </w:r>
-      <w:r>
-        <w:rPr>
-          <w:b/>
-          <w:bCs/>
-        </w:rPr>
-        <w:t xml:space="preserve"> Task:</w:t>
+        <w:t>GPS Tracker Task:</w:t>
       </w:r>
     </w:p>
     <w:tbl>
@@ -5169,7 +5141,7 @@
     </w:p>
     <w:tbl>
       <w:tblPr>
-        <w:tblW w:w="8951" w:type="dxa"/>
+        <w:tblW w:w="1965" w:type="dxa"/>
         <w:tblInd w:w="55" w:type="dxa"/>
         <w:tblLayout w:type="fixed"/>
         <w:tblCellMar>
@@ -5183,13 +5155,6 @@
       <w:tblGrid>
         <w:gridCol w:w="967"/>
         <w:gridCol w:w="998"/>
-        <w:gridCol w:w="998"/>
-        <w:gridCol w:w="998"/>
-        <w:gridCol w:w="998"/>
-        <w:gridCol w:w="998"/>
-        <w:gridCol w:w="998"/>
-        <w:gridCol w:w="998"/>
-        <w:gridCol w:w="998"/>
       </w:tblGrid>
       <w:tr>
         <w:trPr>
@@ -5227,118 +5192,15 @@
             <w:pPr>
               <w:pStyle w:val="TableContents"/>
             </w:pPr>
-          </w:p>
-        </w:tc>
-        <w:tc>
-          <w:tcPr>
-            <w:tcW w:w="998" w:type="dxa"/>
-            <w:tcBorders>
-              <w:top w:val="single" w:sz="4" w:space="0" w:color="000000"/>
-              <w:left w:val="single" w:sz="4" w:space="0" w:color="000000"/>
-              <w:bottom w:val="single" w:sz="4" w:space="0" w:color="000000"/>
-              <w:right w:val="single" w:sz="4" w:space="0" w:color="000000"/>
-            </w:tcBorders>
-          </w:tcPr>
-          <w:p>
-            <w:pPr>
-              <w:pStyle w:val="TableContents"/>
-            </w:pPr>
-          </w:p>
-        </w:tc>
-        <w:tc>
-          <w:tcPr>
-            <w:tcW w:w="998" w:type="dxa"/>
-            <w:tcBorders>
-              <w:top w:val="single" w:sz="4" w:space="0" w:color="000000"/>
-              <w:left w:val="single" w:sz="4" w:space="0" w:color="000000"/>
-              <w:bottom w:val="single" w:sz="4" w:space="0" w:color="000000"/>
-              <w:right w:val="single" w:sz="4" w:space="0" w:color="000000"/>
-            </w:tcBorders>
-          </w:tcPr>
-          <w:p>
-            <w:pPr>
-              <w:pStyle w:val="TableContents"/>
-            </w:pPr>
-          </w:p>
-        </w:tc>
-        <w:tc>
-          <w:tcPr>
-            <w:tcW w:w="998" w:type="dxa"/>
-            <w:tcBorders>
-              <w:top w:val="single" w:sz="4" w:space="0" w:color="000000"/>
-              <w:left w:val="single" w:sz="4" w:space="0" w:color="000000"/>
-              <w:bottom w:val="single" w:sz="4" w:space="0" w:color="000000"/>
-              <w:right w:val="single" w:sz="4" w:space="0" w:color="000000"/>
-            </w:tcBorders>
-          </w:tcPr>
-          <w:p>
-            <w:pPr>
-              <w:pStyle w:val="TableContents"/>
-            </w:pPr>
-          </w:p>
-        </w:tc>
-        <w:tc>
-          <w:tcPr>
-            <w:tcW w:w="998" w:type="dxa"/>
-            <w:tcBorders>
-              <w:top w:val="single" w:sz="4" w:space="0" w:color="000000"/>
-              <w:left w:val="single" w:sz="4" w:space="0" w:color="000000"/>
-              <w:bottom w:val="single" w:sz="4" w:space="0" w:color="000000"/>
-              <w:right w:val="single" w:sz="4" w:space="0" w:color="000000"/>
-            </w:tcBorders>
-          </w:tcPr>
-          <w:p>
-            <w:pPr>
-              <w:pStyle w:val="TableContents"/>
-            </w:pPr>
-          </w:p>
-        </w:tc>
-        <w:tc>
-          <w:tcPr>
-            <w:tcW w:w="998" w:type="dxa"/>
-            <w:tcBorders>
-              <w:top w:val="single" w:sz="4" w:space="0" w:color="000000"/>
-              <w:left w:val="single" w:sz="4" w:space="0" w:color="000000"/>
-              <w:bottom w:val="single" w:sz="4" w:space="0" w:color="000000"/>
-              <w:right w:val="single" w:sz="4" w:space="0" w:color="000000"/>
-            </w:tcBorders>
-          </w:tcPr>
-          <w:p>
-            <w:pPr>
-              <w:pStyle w:val="TableContents"/>
-            </w:pPr>
-          </w:p>
-        </w:tc>
-        <w:tc>
-          <w:tcPr>
-            <w:tcW w:w="998" w:type="dxa"/>
-            <w:tcBorders>
-              <w:top w:val="single" w:sz="4" w:space="0" w:color="000000"/>
-              <w:left w:val="single" w:sz="4" w:space="0" w:color="000000"/>
-              <w:bottom w:val="single" w:sz="4" w:space="0" w:color="000000"/>
-              <w:right w:val="single" w:sz="4" w:space="0" w:color="000000"/>
-            </w:tcBorders>
-          </w:tcPr>
-          <w:p>
-            <w:pPr>
-              <w:pStyle w:val="TableContents"/>
-            </w:pPr>
-          </w:p>
-        </w:tc>
-        <w:tc>
-          <w:tcPr>
-            <w:tcW w:w="998" w:type="dxa"/>
-            <w:tcBorders>
-              <w:top w:val="single" w:sz="4" w:space="0" w:color="000000"/>
-              <w:left w:val="single" w:sz="4" w:space="0" w:color="000000"/>
-              <w:bottom w:val="single" w:sz="4" w:space="0" w:color="000000"/>
-              <w:right w:val="single" w:sz="4" w:space="0" w:color="000000"/>
-            </w:tcBorders>
-          </w:tcPr>
-          <w:p>
-            <w:pPr>
-              <w:pStyle w:val="TableContents"/>
-            </w:pPr>
+            <w:r>
+              <w:t xml:space="preserve">FatFS </w:t>
+            </w:r>
+            <w:r>
+              <w:t>FRESULT</w:t>
+            </w:r>
+            <w:r>
+              <w:t xml:space="preserve"> </w:t>
+            </w:r>
           </w:p>
         </w:tc>
       </w:tr>
@@ -5379,140 +5241,7 @@
               <w:pStyle w:val="TableContents"/>
             </w:pPr>
             <w:r>
-              <w:t>0</w:t>
-            </w:r>
-          </w:p>
-        </w:tc>
-        <w:tc>
-          <w:tcPr>
-            <w:tcW w:w="998" w:type="dxa"/>
-            <w:tcBorders>
-              <w:top w:val="single" w:sz="4" w:space="0" w:color="000000"/>
-              <w:left w:val="single" w:sz="4" w:space="0" w:color="000000"/>
-              <w:bottom w:val="single" w:sz="4" w:space="0" w:color="000000"/>
-              <w:right w:val="single" w:sz="4" w:space="0" w:color="000000"/>
-            </w:tcBorders>
-          </w:tcPr>
-          <w:p>
-            <w:pPr>
-              <w:pStyle w:val="TableContents"/>
-            </w:pPr>
-            <w:r>
-              <w:t>1</w:t>
-            </w:r>
-          </w:p>
-        </w:tc>
-        <w:tc>
-          <w:tcPr>
-            <w:tcW w:w="998" w:type="dxa"/>
-            <w:tcBorders>
-              <w:top w:val="single" w:sz="4" w:space="0" w:color="000000"/>
-              <w:left w:val="single" w:sz="4" w:space="0" w:color="000000"/>
-              <w:bottom w:val="single" w:sz="4" w:space="0" w:color="000000"/>
-              <w:right w:val="single" w:sz="4" w:space="0" w:color="000000"/>
-            </w:tcBorders>
-          </w:tcPr>
-          <w:p>
-            <w:pPr>
-              <w:pStyle w:val="TableContents"/>
-            </w:pPr>
-            <w:r>
-              <w:t>2</w:t>
-            </w:r>
-          </w:p>
-        </w:tc>
-        <w:tc>
-          <w:tcPr>
-            <w:tcW w:w="998" w:type="dxa"/>
-            <w:tcBorders>
-              <w:top w:val="single" w:sz="4" w:space="0" w:color="000000"/>
-              <w:left w:val="single" w:sz="4" w:space="0" w:color="000000"/>
-              <w:bottom w:val="single" w:sz="4" w:space="0" w:color="000000"/>
-              <w:right w:val="single" w:sz="4" w:space="0" w:color="000000"/>
-            </w:tcBorders>
-          </w:tcPr>
-          <w:p>
-            <w:pPr>
-              <w:pStyle w:val="TableContents"/>
-            </w:pPr>
-            <w:r>
-              <w:t>3</w:t>
-            </w:r>
-          </w:p>
-        </w:tc>
-        <w:tc>
-          <w:tcPr>
-            <w:tcW w:w="998" w:type="dxa"/>
-            <w:tcBorders>
-              <w:top w:val="single" w:sz="4" w:space="0" w:color="000000"/>
-              <w:left w:val="single" w:sz="4" w:space="0" w:color="000000"/>
-              <w:bottom w:val="single" w:sz="4" w:space="0" w:color="000000"/>
-              <w:right w:val="single" w:sz="4" w:space="0" w:color="000000"/>
-            </w:tcBorders>
-          </w:tcPr>
-          <w:p>
-            <w:pPr>
-              <w:pStyle w:val="TableContents"/>
-            </w:pPr>
-            <w:r>
-              <w:t>4</w:t>
-            </w:r>
-          </w:p>
-        </w:tc>
-        <w:tc>
-          <w:tcPr>
-            <w:tcW w:w="998" w:type="dxa"/>
-            <w:tcBorders>
-              <w:top w:val="single" w:sz="4" w:space="0" w:color="000000"/>
-              <w:left w:val="single" w:sz="4" w:space="0" w:color="000000"/>
-              <w:bottom w:val="single" w:sz="4" w:space="0" w:color="000000"/>
-              <w:right w:val="single" w:sz="4" w:space="0" w:color="000000"/>
-            </w:tcBorders>
-          </w:tcPr>
-          <w:p>
-            <w:pPr>
-              <w:pStyle w:val="TableContents"/>
-            </w:pPr>
-            <w:r>
-              <w:t>5</w:t>
-            </w:r>
-          </w:p>
-        </w:tc>
-        <w:tc>
-          <w:tcPr>
-            <w:tcW w:w="998" w:type="dxa"/>
-            <w:tcBorders>
-              <w:top w:val="single" w:sz="4" w:space="0" w:color="000000"/>
-              <w:left w:val="single" w:sz="4" w:space="0" w:color="000000"/>
-              <w:bottom w:val="single" w:sz="4" w:space="0" w:color="000000"/>
-              <w:right w:val="single" w:sz="4" w:space="0" w:color="000000"/>
-            </w:tcBorders>
-          </w:tcPr>
-          <w:p>
-            <w:pPr>
-              <w:pStyle w:val="TableContents"/>
-            </w:pPr>
-            <w:r>
-              <w:t>6</w:t>
-            </w:r>
-          </w:p>
-        </w:tc>
-        <w:tc>
-          <w:tcPr>
-            <w:tcW w:w="998" w:type="dxa"/>
-            <w:tcBorders>
-              <w:top w:val="single" w:sz="4" w:space="0" w:color="000000"/>
-              <w:left w:val="single" w:sz="4" w:space="0" w:color="000000"/>
-              <w:bottom w:val="single" w:sz="4" w:space="0" w:color="000000"/>
-              <w:right w:val="single" w:sz="4" w:space="0" w:color="000000"/>
-            </w:tcBorders>
-          </w:tcPr>
-          <w:p>
-            <w:pPr>
-              <w:pStyle w:val="TableContents"/>
-            </w:pPr>
-            <w:r>
-              <w:t>7</w:t>
+              <w:t>-</w:t>
             </w:r>
           </w:p>
         </w:tc>
@@ -5553,118 +5282,9 @@
             <w:pPr>
               <w:pStyle w:val="TableContents"/>
             </w:pPr>
-          </w:p>
-        </w:tc>
-        <w:tc>
-          <w:tcPr>
-            <w:tcW w:w="998" w:type="dxa"/>
-            <w:tcBorders>
-              <w:top w:val="single" w:sz="4" w:space="0" w:color="000000"/>
-              <w:left w:val="single" w:sz="4" w:space="0" w:color="000000"/>
-              <w:bottom w:val="single" w:sz="4" w:space="0" w:color="000000"/>
-              <w:right w:val="single" w:sz="4" w:space="0" w:color="000000"/>
-            </w:tcBorders>
-          </w:tcPr>
-          <w:p>
-            <w:pPr>
-              <w:pStyle w:val="TableContents"/>
-            </w:pPr>
-          </w:p>
-        </w:tc>
-        <w:tc>
-          <w:tcPr>
-            <w:tcW w:w="998" w:type="dxa"/>
-            <w:tcBorders>
-              <w:top w:val="single" w:sz="4" w:space="0" w:color="000000"/>
-              <w:left w:val="single" w:sz="4" w:space="0" w:color="000000"/>
-              <w:bottom w:val="single" w:sz="4" w:space="0" w:color="000000"/>
-              <w:right w:val="single" w:sz="4" w:space="0" w:color="000000"/>
-            </w:tcBorders>
-          </w:tcPr>
-          <w:p>
-            <w:pPr>
-              <w:pStyle w:val="TableContents"/>
-            </w:pPr>
-          </w:p>
-        </w:tc>
-        <w:tc>
-          <w:tcPr>
-            <w:tcW w:w="998" w:type="dxa"/>
-            <w:tcBorders>
-              <w:top w:val="single" w:sz="4" w:space="0" w:color="000000"/>
-              <w:left w:val="single" w:sz="4" w:space="0" w:color="000000"/>
-              <w:bottom w:val="single" w:sz="4" w:space="0" w:color="000000"/>
-              <w:right w:val="single" w:sz="4" w:space="0" w:color="000000"/>
-            </w:tcBorders>
-          </w:tcPr>
-          <w:p>
-            <w:pPr>
-              <w:pStyle w:val="TableContents"/>
-            </w:pPr>
-          </w:p>
-        </w:tc>
-        <w:tc>
-          <w:tcPr>
-            <w:tcW w:w="998" w:type="dxa"/>
-            <w:tcBorders>
-              <w:top w:val="single" w:sz="4" w:space="0" w:color="000000"/>
-              <w:left w:val="single" w:sz="4" w:space="0" w:color="000000"/>
-              <w:bottom w:val="single" w:sz="4" w:space="0" w:color="000000"/>
-              <w:right w:val="single" w:sz="4" w:space="0" w:color="000000"/>
-            </w:tcBorders>
-          </w:tcPr>
-          <w:p>
-            <w:pPr>
-              <w:pStyle w:val="TableContents"/>
-            </w:pPr>
-          </w:p>
-        </w:tc>
-        <w:tc>
-          <w:tcPr>
-            <w:tcW w:w="998" w:type="dxa"/>
-            <w:tcBorders>
-              <w:top w:val="single" w:sz="4" w:space="0" w:color="000000"/>
-              <w:left w:val="single" w:sz="4" w:space="0" w:color="000000"/>
-              <w:bottom w:val="single" w:sz="4" w:space="0" w:color="000000"/>
-              <w:right w:val="single" w:sz="4" w:space="0" w:color="000000"/>
-            </w:tcBorders>
-          </w:tcPr>
-          <w:p>
-            <w:pPr>
-              <w:pStyle w:val="TableContents"/>
-            </w:pPr>
-          </w:p>
-        </w:tc>
-        <w:tc>
-          <w:tcPr>
-            <w:tcW w:w="998" w:type="dxa"/>
-            <w:tcBorders>
-              <w:top w:val="single" w:sz="4" w:space="0" w:color="000000"/>
-              <w:left w:val="single" w:sz="4" w:space="0" w:color="000000"/>
-              <w:bottom w:val="single" w:sz="4" w:space="0" w:color="000000"/>
-              <w:right w:val="single" w:sz="4" w:space="0" w:color="000000"/>
-            </w:tcBorders>
-          </w:tcPr>
-          <w:p>
-            <w:pPr>
-              <w:pStyle w:val="TableContents"/>
-            </w:pPr>
-          </w:p>
-        </w:tc>
-        <w:tc>
-          <w:tcPr>
-            <w:tcW w:w="998" w:type="dxa"/>
-            <w:tcBorders>
-              <w:top w:val="single" w:sz="4" w:space="0" w:color="000000"/>
-              <w:left w:val="single" w:sz="4" w:space="0" w:color="000000"/>
-              <w:bottom w:val="single" w:sz="4" w:space="0" w:color="000000"/>
-              <w:right w:val="single" w:sz="4" w:space="0" w:color="000000"/>
-            </w:tcBorders>
-          </w:tcPr>
-          <w:p>
-            <w:pPr>
-              <w:pStyle w:val="TableContents"/>
-            </w:pPr>
+            <w:r>
+              <w:t>FRESULT enum value defined in ff.h</w:t>
+            </w:r>
           </w:p>
         </w:tc>
       </w:tr>
@@ -5682,14 +5302,8 @@
           <w:b/>
           <w:bCs/>
         </w:rPr>
-        <w:t>Sample Baro</w:t>
-      </w:r>
-      <w:r>
-        <w:rPr>
-          <w:b/>
-          <w:bCs/>
-        </w:rPr>
-        <w:t xml:space="preserve"> Task:</w:t>
+        <w:lastRenderedPageBreak/>
+        <w:t>Sample Baro Task:</w:t>
       </w:r>
     </w:p>
     <w:tbl>
@@ -5734,7 +5348,6 @@
               <w:pStyle w:val="TableContents"/>
             </w:pPr>
             <w:r>
-              <w:lastRenderedPageBreak/>
               <w:t>Error code</w:t>
             </w:r>
           </w:p>
@@ -6208,14 +5821,7 @@
           <w:b/>
           <w:bCs/>
         </w:rPr>
-        <w:t>LoRa Radio</w:t>
-      </w:r>
-      <w:r>
-        <w:rPr>
-          <w:b/>
-          <w:bCs/>
-        </w:rPr>
-        <w:t xml:space="preserve"> Task:</w:t>
+        <w:t>LoRa Radio Task:</w:t>
       </w:r>
     </w:p>
     <w:tbl>
@@ -6733,14 +6339,7 @@
           <w:b/>
           <w:bCs/>
         </w:rPr>
-        <w:t>Sample Sensors</w:t>
-      </w:r>
-      <w:r>
-        <w:rPr>
-          <w:b/>
-          <w:bCs/>
-        </w:rPr>
-        <w:t xml:space="preserve"> Task:</w:t>
+        <w:t>Sample Sensors Task:</w:t>
       </w:r>
     </w:p>
     <w:tbl>
@@ -7129,38 +6728,47 @@
             <w:pPr>
               <w:pStyle w:val="TableContents"/>
             </w:pPr>
-          </w:p>
-        </w:tc>
-        <w:tc>
-          <w:tcPr>
-            <w:tcW w:w="998" w:type="dxa"/>
-            <w:tcBorders>
-              <w:top w:val="single" w:sz="4" w:space="0" w:color="000000"/>
-              <w:left w:val="single" w:sz="4" w:space="0" w:color="000000"/>
-              <w:bottom w:val="single" w:sz="4" w:space="0" w:color="000000"/>
-              <w:right w:val="single" w:sz="4" w:space="0" w:color="000000"/>
-            </w:tcBorders>
-          </w:tcPr>
-          <w:p>
-            <w:pPr>
-              <w:pStyle w:val="TableContents"/>
-            </w:pPr>
-          </w:p>
-        </w:tc>
-        <w:tc>
-          <w:tcPr>
-            <w:tcW w:w="998" w:type="dxa"/>
-            <w:tcBorders>
-              <w:top w:val="single" w:sz="4" w:space="0" w:color="000000"/>
-              <w:left w:val="single" w:sz="4" w:space="0" w:color="000000"/>
-              <w:bottom w:val="single" w:sz="4" w:space="0" w:color="000000"/>
-              <w:right w:val="single" w:sz="4" w:space="0" w:color="000000"/>
-            </w:tcBorders>
-          </w:tcPr>
-          <w:p>
-            <w:pPr>
-              <w:pStyle w:val="TableContents"/>
-            </w:pPr>
+            <w:r>
+              <w:t>MS5611 failure</w:t>
+            </w:r>
+          </w:p>
+        </w:tc>
+        <w:tc>
+          <w:tcPr>
+            <w:tcW w:w="998" w:type="dxa"/>
+            <w:tcBorders>
+              <w:top w:val="single" w:sz="4" w:space="0" w:color="000000"/>
+              <w:left w:val="single" w:sz="4" w:space="0" w:color="000000"/>
+              <w:bottom w:val="single" w:sz="4" w:space="0" w:color="000000"/>
+              <w:right w:val="single" w:sz="4" w:space="0" w:color="000000"/>
+            </w:tcBorders>
+          </w:tcPr>
+          <w:p>
+            <w:pPr>
+              <w:pStyle w:val="TableContents"/>
+            </w:pPr>
+            <w:r>
+              <w:t>BMX055 failure</w:t>
+            </w:r>
+          </w:p>
+        </w:tc>
+        <w:tc>
+          <w:tcPr>
+            <w:tcW w:w="998" w:type="dxa"/>
+            <w:tcBorders>
+              <w:top w:val="single" w:sz="4" w:space="0" w:color="000000"/>
+              <w:left w:val="single" w:sz="4" w:space="0" w:color="000000"/>
+              <w:bottom w:val="single" w:sz="4" w:space="0" w:color="000000"/>
+              <w:right w:val="single" w:sz="4" w:space="0" w:color="000000"/>
+            </w:tcBorders>
+          </w:tcPr>
+          <w:p>
+            <w:pPr>
+              <w:pStyle w:val="TableContents"/>
+            </w:pPr>
+            <w:r>
+              <w:t>ASM300 failure</w:t>
+            </w:r>
           </w:p>
         </w:tc>
         <w:tc>
@@ -7258,30 +6866,7 @@
           <w:b/>
           <w:bCs/>
         </w:rPr>
-        <w:t xml:space="preserve">State </w:t>
-      </w:r>
-      <w:proofErr w:type="gramStart"/>
-      <w:r>
-        <w:rPr>
-          <w:b/>
-          <w:bCs/>
-        </w:rPr>
-        <w:t xml:space="preserve">Machine </w:t>
-      </w:r>
-      <w:r>
-        <w:rPr>
-          <w:b/>
-          <w:bCs/>
-        </w:rPr>
-        <w:t xml:space="preserve"> Task</w:t>
-      </w:r>
-      <w:proofErr w:type="gramEnd"/>
-      <w:r>
-        <w:rPr>
-          <w:b/>
-          <w:bCs/>
-        </w:rPr>
-        <w:t>:</w:t>
+        <w:t>State Machine  Task:</w:t>
       </w:r>
     </w:p>
     <w:tbl>
@@ -7818,12 +7403,12 @@
     </w:p>
     <w:p>
       <w:r>
+        <w:lastRenderedPageBreak/>
         <w:t>Requests system state packet.</w:t>
       </w:r>
     </w:p>
     <w:p>
       <w:r>
-        <w:lastRenderedPageBreak/>
         <w:t>Identifier: 0x0035</w:t>
       </w:r>
     </w:p>
@@ -9376,6 +8961,7 @@
               <w:rPr>
                 <w:rFonts w:eastAsia="Calibri"/>
               </w:rPr>
+              <w:lastRenderedPageBreak/>
               <w:t>acc2 good</w:t>
             </w:r>
           </w:p>
@@ -9457,7 +9043,6 @@
               <w:rPr>
                 <w:rFonts w:eastAsia="Calibri"/>
               </w:rPr>
-              <w:lastRenderedPageBreak/>
               <w:t>0 – error, 1 - good</w:t>
             </w:r>
           </w:p>
@@ -10581,103 +10166,49 @@
                 <w:i/>
                 <w:iCs/>
               </w:rPr>
-              <w:t>Units of ‘</w:t>
-            </w:r>
-            <w:proofErr w:type="spellStart"/>
+              <w:t>Units of ‘uT’</w:t>
+            </w:r>
+          </w:p>
+        </w:tc>
+        <w:tc>
+          <w:tcPr>
+            <w:tcW w:w="1484" w:type="dxa"/>
+          </w:tcPr>
+          <w:p>
+            <w:pPr>
+              <w:widowControl w:val="0"/>
+              <w:rPr>
+                <w:rFonts w:ascii="Calibri" w:eastAsia="Calibri" w:hAnsi="Calibri"/>
+              </w:rPr>
+            </w:pPr>
             <w:r>
               <w:rPr>
                 <w:rFonts w:eastAsia="Calibri"/>
                 <w:i/>
                 <w:iCs/>
               </w:rPr>
-              <w:t>uT</w:t>
-            </w:r>
-            <w:proofErr w:type="spellEnd"/>
+              <w:t>Units of ‘uT’</w:t>
+            </w:r>
+          </w:p>
+        </w:tc>
+        <w:tc>
+          <w:tcPr>
+            <w:tcW w:w="1530" w:type="dxa"/>
+          </w:tcPr>
+          <w:p>
+            <w:pPr>
+              <w:widowControl w:val="0"/>
+              <w:rPr>
+                <w:rFonts w:ascii="Calibri" w:eastAsia="Calibri" w:hAnsi="Calibri"/>
+              </w:rPr>
+            </w:pPr>
             <w:r>
               <w:rPr>
                 <w:rFonts w:eastAsia="Calibri"/>
                 <w:i/>
                 <w:iCs/>
               </w:rPr>
-              <w:t>’</w:t>
-            </w:r>
-          </w:p>
-        </w:tc>
-        <w:tc>
-          <w:tcPr>
-            <w:tcW w:w="1484" w:type="dxa"/>
-          </w:tcPr>
-          <w:p>
-            <w:pPr>
-              <w:widowControl w:val="0"/>
-              <w:rPr>
-                <w:rFonts w:ascii="Calibri" w:eastAsia="Calibri" w:hAnsi="Calibri"/>
-              </w:rPr>
-            </w:pPr>
-            <w:r>
-              <w:rPr>
-                <w:rFonts w:eastAsia="Calibri"/>
-                <w:i/>
-                <w:iCs/>
-              </w:rPr>
-              <w:t>Units of ‘</w:t>
-            </w:r>
-            <w:proofErr w:type="spellStart"/>
-            <w:r>
-              <w:rPr>
-                <w:rFonts w:eastAsia="Calibri"/>
-                <w:i/>
-                <w:iCs/>
-              </w:rPr>
-              <w:t>uT</w:t>
-            </w:r>
-            <w:proofErr w:type="spellEnd"/>
-            <w:r>
-              <w:rPr>
-                <w:rFonts w:eastAsia="Calibri"/>
-                <w:i/>
-                <w:iCs/>
-              </w:rPr>
-              <w:t>’</w:t>
-            </w:r>
-          </w:p>
-        </w:tc>
-        <w:tc>
-          <w:tcPr>
-            <w:tcW w:w="1530" w:type="dxa"/>
-          </w:tcPr>
-          <w:p>
-            <w:pPr>
-              <w:widowControl w:val="0"/>
-              <w:rPr>
-                <w:rFonts w:ascii="Calibri" w:eastAsia="Calibri" w:hAnsi="Calibri"/>
-              </w:rPr>
-            </w:pPr>
-            <w:r>
-              <w:rPr>
-                <w:rFonts w:eastAsia="Calibri"/>
-                <w:i/>
-                <w:iCs/>
-              </w:rPr>
-              <w:t>Units of ‘</w:t>
-            </w:r>
-            <w:proofErr w:type="spellStart"/>
-            <w:r>
-              <w:rPr>
-                <w:rFonts w:eastAsia="Calibri"/>
-                <w:i/>
-                <w:iCs/>
-              </w:rPr>
-              <w:t>uT</w:t>
-            </w:r>
-            <w:proofErr w:type="spellEnd"/>
-            <w:r>
-              <w:rPr>
-                <w:rFonts w:eastAsia="Calibri"/>
-                <w:i/>
-                <w:iCs/>
-              </w:rPr>
-              <w:t>’</w:t>
+              <w:t>Units of ‘uT’</w:t>
             </w:r>
           </w:p>
         </w:tc>
@@ -11147,6 +10678,7 @@
               <w:rPr>
                 <w:rFonts w:eastAsia="Calibri"/>
               </w:rPr>
+              <w:lastRenderedPageBreak/>
               <w:t>1</w:t>
             </w:r>
           </w:p>
@@ -11789,19 +11321,11 @@
                 <w:rFonts w:ascii="Calibri" w:eastAsia="Calibri" w:hAnsi="Calibri"/>
               </w:rPr>
             </w:pPr>
-            <w:proofErr w:type="gramStart"/>
-            <w:r>
-              <w:rPr>
-                <w:rFonts w:eastAsia="Calibri"/>
-              </w:rPr>
-              <w:t>Heart beat</w:t>
-            </w:r>
-            <w:proofErr w:type="gramEnd"/>
-            <w:r>
-              <w:rPr>
-                <w:rFonts w:eastAsia="Calibri"/>
-              </w:rPr>
-              <w:t xml:space="preserve"> enabled</w:t>
+            <w:r>
+              <w:rPr>
+                <w:rFonts w:eastAsia="Calibri"/>
+              </w:rPr>
+              <w:t>Heart beat enabled</w:t>
             </w:r>
           </w:p>
         </w:tc>
@@ -11816,19 +11340,11 @@
                 <w:rFonts w:ascii="Calibri" w:eastAsia="Calibri" w:hAnsi="Calibri"/>
               </w:rPr>
             </w:pPr>
-            <w:proofErr w:type="gramStart"/>
-            <w:r>
-              <w:rPr>
-                <w:rFonts w:eastAsia="Calibri"/>
-              </w:rPr>
-              <w:t>Heart beat</w:t>
-            </w:r>
-            <w:proofErr w:type="gramEnd"/>
-            <w:r>
-              <w:rPr>
-                <w:rFonts w:eastAsia="Calibri"/>
-              </w:rPr>
-              <w:t xml:space="preserve"> chirp frequency</w:t>
+            <w:r>
+              <w:rPr>
+                <w:rFonts w:eastAsia="Calibri"/>
+              </w:rPr>
+              <w:t>Heart beat chirp frequency</w:t>
             </w:r>
           </w:p>
         </w:tc>
@@ -12194,19 +11710,8 @@
                 <w:iCs/>
                 <w:kern w:val="0"/>
               </w:rPr>
-              <w:t xml:space="preserve">See flight state </w:t>
-            </w:r>
-            <w:proofErr w:type="spellStart"/>
-            <w:r>
-              <w:rPr>
-                <w:rFonts w:eastAsia="Calibri"/>
-                <w:i/>
-                <w:iCs/>
-                <w:kern w:val="0"/>
-              </w:rPr>
-              <w:t>enum</w:t>
-            </w:r>
-            <w:proofErr w:type="spellEnd"/>
+              <w:t>See flight state enum</w:t>
+            </w:r>
           </w:p>
         </w:tc>
         <w:tc>

</xml_diff>

<commit_message>
Added quaternion to system state packet
</commit_message>
<xml_diff>
--- a/docs/Strelka Specific Packet Types.docx
+++ b/docs/Strelka Specific Packet Types.docx
@@ -713,7 +713,6 @@
                 <w:kern w:val="0"/>
               </w:rPr>
             </w:pPr>
-            <w:proofErr w:type="spellStart"/>
             <w:r>
               <w:rPr>
                 <w:rFonts w:eastAsia="Calibri"/>
@@ -721,7 +720,6 @@
               </w:rPr>
               <w:t>VelX</w:t>
             </w:r>
-            <w:proofErr w:type="spellEnd"/>
           </w:p>
         </w:tc>
         <w:tc>
@@ -739,7 +737,6 @@
                 <w:kern w:val="0"/>
               </w:rPr>
             </w:pPr>
-            <w:proofErr w:type="spellStart"/>
             <w:r>
               <w:rPr>
                 <w:rFonts w:eastAsia="Calibri"/>
@@ -747,7 +744,6 @@
               </w:rPr>
               <w:t>VelY</w:t>
             </w:r>
-            <w:proofErr w:type="spellEnd"/>
           </w:p>
         </w:tc>
         <w:tc>
@@ -762,7 +758,6 @@
                 <w:kern w:val="0"/>
               </w:rPr>
             </w:pPr>
-            <w:proofErr w:type="spellStart"/>
             <w:r>
               <w:rPr>
                 <w:rFonts w:eastAsia="Calibri"/>
@@ -770,7 +765,6 @@
               </w:rPr>
               <w:t>VelZ</w:t>
             </w:r>
-            <w:proofErr w:type="spellEnd"/>
           </w:p>
         </w:tc>
       </w:tr>
@@ -3064,15 +3058,7 @@
               <w:pStyle w:val="TableContents"/>
             </w:pPr>
             <w:r>
-              <w:t xml:space="preserve">Main </w:t>
-            </w:r>
-            <w:proofErr w:type="gramStart"/>
-            <w:r>
-              <w:t>chute</w:t>
-            </w:r>
-            <w:proofErr w:type="gramEnd"/>
-            <w:r>
-              <w:t xml:space="preserve"> deploy</w:t>
+              <w:t>Main chute deploy</w:t>
             </w:r>
           </w:p>
         </w:tc>
@@ -4107,14 +4093,7 @@
           <w:b/>
           <w:bCs/>
         </w:rPr>
-        <w:t>EKF</w:t>
-      </w:r>
-      <w:r>
-        <w:rPr>
-          <w:b/>
-          <w:bCs/>
-        </w:rPr>
-        <w:t xml:space="preserve"> Task:</w:t>
+        <w:t>EKF Task:</w:t>
       </w:r>
     </w:p>
     <w:tbl>
@@ -4632,14 +4611,7 @@
           <w:b/>
           <w:bCs/>
         </w:rPr>
-        <w:t>GPS Tracker</w:t>
-      </w:r>
-      <w:r>
-        <w:rPr>
-          <w:b/>
-          <w:bCs/>
-        </w:rPr>
-        <w:t xml:space="preserve"> Task:</w:t>
+        <w:t>GPS Tracker Task:</w:t>
       </w:r>
     </w:p>
     <w:tbl>
@@ -5682,14 +5654,7 @@
           <w:b/>
           <w:bCs/>
         </w:rPr>
-        <w:t>Sample Baro</w:t>
-      </w:r>
-      <w:r>
-        <w:rPr>
-          <w:b/>
-          <w:bCs/>
-        </w:rPr>
-        <w:t xml:space="preserve"> Task:</w:t>
+        <w:t>Sample Baro Task:</w:t>
       </w:r>
     </w:p>
     <w:tbl>
@@ -6208,14 +6173,7 @@
           <w:b/>
           <w:bCs/>
         </w:rPr>
-        <w:t>LoRa Radio</w:t>
-      </w:r>
-      <w:r>
-        <w:rPr>
-          <w:b/>
-          <w:bCs/>
-        </w:rPr>
-        <w:t xml:space="preserve"> Task:</w:t>
+        <w:t>LoRa Radio Task:</w:t>
       </w:r>
     </w:p>
     <w:tbl>
@@ -6733,14 +6691,7 @@
           <w:b/>
           <w:bCs/>
         </w:rPr>
-        <w:t>Sample Sensors</w:t>
-      </w:r>
-      <w:r>
-        <w:rPr>
-          <w:b/>
-          <w:bCs/>
-        </w:rPr>
-        <w:t xml:space="preserve"> Task:</w:t>
+        <w:t>Sample Sensors Task:</w:t>
       </w:r>
     </w:p>
     <w:tbl>
@@ -7258,30 +7209,7 @@
           <w:b/>
           <w:bCs/>
         </w:rPr>
-        <w:t xml:space="preserve">State </w:t>
-      </w:r>
-      <w:proofErr w:type="gramStart"/>
-      <w:r>
-        <w:rPr>
-          <w:b/>
-          <w:bCs/>
-        </w:rPr>
-        <w:t xml:space="preserve">Machine </w:t>
-      </w:r>
-      <w:r>
-        <w:rPr>
-          <w:b/>
-          <w:bCs/>
-        </w:rPr>
-        <w:t xml:space="preserve"> Task</w:t>
-      </w:r>
-      <w:proofErr w:type="gramEnd"/>
-      <w:r>
-        <w:rPr>
-          <w:b/>
-          <w:bCs/>
-        </w:rPr>
-        <w:t>:</w:t>
+        <w:t>State Machine  Task:</w:t>
       </w:r>
     </w:p>
     <w:tbl>
@@ -10581,103 +10509,49 @@
                 <w:i/>
                 <w:iCs/>
               </w:rPr>
-              <w:t>Units of ‘</w:t>
-            </w:r>
-            <w:proofErr w:type="spellStart"/>
+              <w:t>Units of ‘uT’</w:t>
+            </w:r>
+          </w:p>
+        </w:tc>
+        <w:tc>
+          <w:tcPr>
+            <w:tcW w:w="1484" w:type="dxa"/>
+          </w:tcPr>
+          <w:p>
+            <w:pPr>
+              <w:widowControl w:val="0"/>
+              <w:rPr>
+                <w:rFonts w:ascii="Calibri" w:eastAsia="Calibri" w:hAnsi="Calibri"/>
+              </w:rPr>
+            </w:pPr>
             <w:r>
               <w:rPr>
                 <w:rFonts w:eastAsia="Calibri"/>
                 <w:i/>
                 <w:iCs/>
               </w:rPr>
-              <w:t>uT</w:t>
-            </w:r>
-            <w:proofErr w:type="spellEnd"/>
+              <w:t>Units of ‘uT’</w:t>
+            </w:r>
+          </w:p>
+        </w:tc>
+        <w:tc>
+          <w:tcPr>
+            <w:tcW w:w="1530" w:type="dxa"/>
+          </w:tcPr>
+          <w:p>
+            <w:pPr>
+              <w:widowControl w:val="0"/>
+              <w:rPr>
+                <w:rFonts w:ascii="Calibri" w:eastAsia="Calibri" w:hAnsi="Calibri"/>
+              </w:rPr>
+            </w:pPr>
             <w:r>
               <w:rPr>
                 <w:rFonts w:eastAsia="Calibri"/>
                 <w:i/>
                 <w:iCs/>
               </w:rPr>
-              <w:t>’</w:t>
-            </w:r>
-          </w:p>
-        </w:tc>
-        <w:tc>
-          <w:tcPr>
-            <w:tcW w:w="1484" w:type="dxa"/>
-          </w:tcPr>
-          <w:p>
-            <w:pPr>
-              <w:widowControl w:val="0"/>
-              <w:rPr>
-                <w:rFonts w:ascii="Calibri" w:eastAsia="Calibri" w:hAnsi="Calibri"/>
-              </w:rPr>
-            </w:pPr>
-            <w:r>
-              <w:rPr>
-                <w:rFonts w:eastAsia="Calibri"/>
-                <w:i/>
-                <w:iCs/>
-              </w:rPr>
-              <w:t>Units of ‘</w:t>
-            </w:r>
-            <w:proofErr w:type="spellStart"/>
-            <w:r>
-              <w:rPr>
-                <w:rFonts w:eastAsia="Calibri"/>
-                <w:i/>
-                <w:iCs/>
-              </w:rPr>
-              <w:t>uT</w:t>
-            </w:r>
-            <w:proofErr w:type="spellEnd"/>
-            <w:r>
-              <w:rPr>
-                <w:rFonts w:eastAsia="Calibri"/>
-                <w:i/>
-                <w:iCs/>
-              </w:rPr>
-              <w:t>’</w:t>
-            </w:r>
-          </w:p>
-        </w:tc>
-        <w:tc>
-          <w:tcPr>
-            <w:tcW w:w="1530" w:type="dxa"/>
-          </w:tcPr>
-          <w:p>
-            <w:pPr>
-              <w:widowControl w:val="0"/>
-              <w:rPr>
-                <w:rFonts w:ascii="Calibri" w:eastAsia="Calibri" w:hAnsi="Calibri"/>
-              </w:rPr>
-            </w:pPr>
-            <w:r>
-              <w:rPr>
-                <w:rFonts w:eastAsia="Calibri"/>
-                <w:i/>
-                <w:iCs/>
-              </w:rPr>
-              <w:t>Units of ‘</w:t>
-            </w:r>
-            <w:proofErr w:type="spellStart"/>
-            <w:r>
-              <w:rPr>
-                <w:rFonts w:eastAsia="Calibri"/>
-                <w:i/>
-                <w:iCs/>
-              </w:rPr>
-              <w:t>uT</w:t>
-            </w:r>
-            <w:proofErr w:type="spellEnd"/>
-            <w:r>
-              <w:rPr>
-                <w:rFonts w:eastAsia="Calibri"/>
-                <w:i/>
-                <w:iCs/>
-              </w:rPr>
-              <w:t>’</w:t>
+              <w:t>Units of ‘uT’</w:t>
             </w:r>
           </w:p>
         </w:tc>
@@ -11789,19 +11663,11 @@
                 <w:rFonts w:ascii="Calibri" w:eastAsia="Calibri" w:hAnsi="Calibri"/>
               </w:rPr>
             </w:pPr>
-            <w:proofErr w:type="gramStart"/>
-            <w:r>
-              <w:rPr>
-                <w:rFonts w:eastAsia="Calibri"/>
-              </w:rPr>
-              <w:t>Heart beat</w:t>
-            </w:r>
-            <w:proofErr w:type="gramEnd"/>
-            <w:r>
-              <w:rPr>
-                <w:rFonts w:eastAsia="Calibri"/>
-              </w:rPr>
-              <w:t xml:space="preserve"> enabled</w:t>
+            <w:r>
+              <w:rPr>
+                <w:rFonts w:eastAsia="Calibri"/>
+              </w:rPr>
+              <w:t>Heart beat enabled</w:t>
             </w:r>
           </w:p>
         </w:tc>
@@ -11816,19 +11682,11 @@
                 <w:rFonts w:ascii="Calibri" w:eastAsia="Calibri" w:hAnsi="Calibri"/>
               </w:rPr>
             </w:pPr>
-            <w:proofErr w:type="gramStart"/>
-            <w:r>
-              <w:rPr>
-                <w:rFonts w:eastAsia="Calibri"/>
-              </w:rPr>
-              <w:t>Heart beat</w:t>
-            </w:r>
-            <w:proofErr w:type="gramEnd"/>
-            <w:r>
-              <w:rPr>
-                <w:rFonts w:eastAsia="Calibri"/>
-              </w:rPr>
-              <w:t xml:space="preserve"> chirp frequency</w:t>
+            <w:r>
+              <w:rPr>
+                <w:rFonts w:eastAsia="Calibri"/>
+              </w:rPr>
+              <w:t>Heart beat chirp frequency</w:t>
             </w:r>
           </w:p>
         </w:tc>
@@ -12038,7 +11896,7 @@
     <w:tbl>
       <w:tblPr>
         <w:tblStyle w:val="TableGrid"/>
-        <w:tblW w:w="6015" w:type="dxa"/>
+        <w:tblW w:w="9075" w:type="dxa"/>
         <w:tblLayout w:type="fixed"/>
         <w:tblLook w:val="04A0" w:firstRow="1" w:lastRow="0" w:firstColumn="1" w:lastColumn="0" w:noHBand="0" w:noVBand="1"/>
       </w:tblPr>
@@ -12047,6 +11905,8 @@
         <w:gridCol w:w="1530"/>
         <w:gridCol w:w="1484"/>
         <w:gridCol w:w="1530"/>
+        <w:gridCol w:w="1530"/>
+        <w:gridCol w:w="1530"/>
       </w:tblGrid>
       <w:tr>
         <w:trPr>
@@ -12054,7 +11914,7 @@
         </w:trPr>
         <w:tc>
           <w:tcPr>
-            <w:tcW w:w="1470" w:type="dxa"/>
+            <w:tcW w:w="1471" w:type="dxa"/>
           </w:tcPr>
           <w:p>
             <w:pPr>
@@ -12111,6 +11971,20 @@
                 <w:rFonts w:ascii="Calibri" w:eastAsia="Calibri" w:hAnsi="Calibri"/>
               </w:rPr>
             </w:pPr>
+            <w:r>
+              <w:rPr>
+                <w:rFonts w:eastAsia="Calibri"/>
+                <w:kern w:val="0"/>
+              </w:rPr>
+              <w:t xml:space="preserve">Quaternion </w:t>
+            </w:r>
+            <w:r>
+              <w:rPr>
+                <w:rFonts w:eastAsia="Calibri"/>
+                <w:kern w:val="0"/>
+              </w:rPr>
+              <w:t>1</w:t>
+            </w:r>
           </w:p>
         </w:tc>
         <w:tc>
@@ -12124,6 +11998,60 @@
                 <w:rFonts w:ascii="Calibri" w:eastAsia="Calibri" w:hAnsi="Calibri"/>
               </w:rPr>
             </w:pPr>
+            <w:r>
+              <w:rPr>
+                <w:rFonts w:eastAsia="Calibri"/>
+                <w:kern w:val="0"/>
+              </w:rPr>
+              <w:t xml:space="preserve">Quaternion </w:t>
+            </w:r>
+            <w:r>
+              <w:rPr>
+                <w:rFonts w:eastAsia="Calibri"/>
+                <w:kern w:val="0"/>
+              </w:rPr>
+              <w:t>2</w:t>
+            </w:r>
+          </w:p>
+        </w:tc>
+        <w:tc>
+          <w:tcPr>
+            <w:tcW w:w="1530" w:type="dxa"/>
+          </w:tcPr>
+          <w:p>
+            <w:pPr>
+              <w:widowControl w:val="0"/>
+              <w:rPr>
+                <w:rFonts w:ascii="Calibri" w:eastAsia="Calibri" w:hAnsi="Calibri"/>
+              </w:rPr>
+            </w:pPr>
+            <w:r>
+              <w:rPr>
+                <w:rFonts w:eastAsia="Calibri"/>
+                <w:kern w:val="0"/>
+              </w:rPr>
+              <w:t>Quaternion 3</w:t>
+            </w:r>
+          </w:p>
+        </w:tc>
+        <w:tc>
+          <w:tcPr>
+            <w:tcW w:w="1530" w:type="dxa"/>
+          </w:tcPr>
+          <w:p>
+            <w:pPr>
+              <w:widowControl w:val="0"/>
+              <w:rPr>
+                <w:rFonts w:ascii="Calibri" w:eastAsia="Calibri" w:hAnsi="Calibri"/>
+              </w:rPr>
+            </w:pPr>
+            <w:r>
+              <w:rPr>
+                <w:rFonts w:eastAsia="Calibri"/>
+                <w:kern w:val="0"/>
+              </w:rPr>
+              <w:t>Quaternion 4</w:t>
+            </w:r>
           </w:p>
         </w:tc>
       </w:tr>
@@ -12133,7 +12061,7 @@
         </w:trPr>
         <w:tc>
           <w:tcPr>
-            <w:tcW w:w="1470" w:type="dxa"/>
+            <w:tcW w:w="1471" w:type="dxa"/>
           </w:tcPr>
           <w:p>
             <w:pPr>
@@ -12194,36 +12122,34 @@
                 <w:iCs/>
                 <w:kern w:val="0"/>
               </w:rPr>
-              <w:t xml:space="preserve">See flight state </w:t>
-            </w:r>
-            <w:proofErr w:type="spellStart"/>
-            <w:r>
-              <w:rPr>
-                <w:rFonts w:eastAsia="Calibri"/>
+              <w:t>See flight state enum</w:t>
+            </w:r>
+          </w:p>
+        </w:tc>
+        <w:tc>
+          <w:tcPr>
+            <w:tcW w:w="1484" w:type="dxa"/>
+            <w:tcBorders>
+              <w:right w:val="nil"/>
+            </w:tcBorders>
+          </w:tcPr>
+          <w:p>
+            <w:pPr>
+              <w:widowControl w:val="0"/>
+              <w:rPr>
                 <w:i/>
                 <w:iCs/>
-                <w:kern w:val="0"/>
-              </w:rPr>
-              <w:t>enum</w:t>
-            </w:r>
-            <w:proofErr w:type="spellEnd"/>
-          </w:p>
-        </w:tc>
-        <w:tc>
-          <w:tcPr>
-            <w:tcW w:w="1484" w:type="dxa"/>
-            <w:tcBorders>
-              <w:right w:val="nil"/>
-            </w:tcBorders>
-          </w:tcPr>
-          <w:p>
-            <w:pPr>
-              <w:widowControl w:val="0"/>
-              <w:rPr>
+              </w:rPr>
+            </w:pPr>
+            <w:r>
+              <w:rPr>
+                <w:rFonts w:eastAsia="Calibri"/>
                 <w:i/>
                 <w:iCs/>
-              </w:rPr>
-            </w:pPr>
+                <w:kern w:val="0"/>
+              </w:rPr>
+              <w:t>q1</w:t>
+            </w:r>
           </w:p>
         </w:tc>
         <w:tc>
@@ -12238,6 +12164,61 @@
                 <w:iCs/>
               </w:rPr>
             </w:pPr>
+            <w:r>
+              <w:rPr>
+                <w:rFonts w:eastAsia="Calibri"/>
+                <w:i/>
+                <w:iCs/>
+                <w:kern w:val="0"/>
+              </w:rPr>
+              <w:t>q2</w:t>
+            </w:r>
+          </w:p>
+        </w:tc>
+        <w:tc>
+          <w:tcPr>
+            <w:tcW w:w="1530" w:type="dxa"/>
+          </w:tcPr>
+          <w:p>
+            <w:pPr>
+              <w:widowControl w:val="0"/>
+              <w:rPr>
+                <w:i/>
+                <w:iCs/>
+              </w:rPr>
+            </w:pPr>
+            <w:r>
+              <w:rPr>
+                <w:rFonts w:eastAsia="Calibri"/>
+                <w:i/>
+                <w:iCs/>
+                <w:kern w:val="0"/>
+              </w:rPr>
+              <w:t>q3</w:t>
+            </w:r>
+          </w:p>
+        </w:tc>
+        <w:tc>
+          <w:tcPr>
+            <w:tcW w:w="1530" w:type="dxa"/>
+          </w:tcPr>
+          <w:p>
+            <w:pPr>
+              <w:widowControl w:val="0"/>
+              <w:rPr>
+                <w:i/>
+                <w:iCs/>
+              </w:rPr>
+            </w:pPr>
+            <w:r>
+              <w:rPr>
+                <w:rFonts w:eastAsia="Calibri"/>
+                <w:i/>
+                <w:iCs/>
+                <w:kern w:val="0"/>
+              </w:rPr>
+              <w:t>q4</w:t>
+            </w:r>
           </w:p>
         </w:tc>
       </w:tr>
@@ -12247,7 +12228,7 @@
         </w:trPr>
         <w:tc>
           <w:tcPr>
-            <w:tcW w:w="1470" w:type="dxa"/>
+            <w:tcW w:w="1471" w:type="dxa"/>
           </w:tcPr>
           <w:p>
             <w:pPr>
@@ -12304,6 +12285,13 @@
                 <w:rFonts w:ascii="Calibri" w:eastAsia="Calibri" w:hAnsi="Calibri"/>
               </w:rPr>
             </w:pPr>
+            <w:r>
+              <w:rPr>
+                <w:rFonts w:eastAsia="Calibri"/>
+                <w:kern w:val="0"/>
+              </w:rPr>
+              <w:t>float32_t</w:t>
+            </w:r>
           </w:p>
         </w:tc>
         <w:tc>
@@ -12317,6 +12305,53 @@
                 <w:rFonts w:ascii="Calibri" w:eastAsia="Calibri" w:hAnsi="Calibri"/>
               </w:rPr>
             </w:pPr>
+            <w:r>
+              <w:rPr>
+                <w:rFonts w:eastAsia="Calibri"/>
+                <w:kern w:val="0"/>
+              </w:rPr>
+              <w:t>float32_t</w:t>
+            </w:r>
+          </w:p>
+        </w:tc>
+        <w:tc>
+          <w:tcPr>
+            <w:tcW w:w="1530" w:type="dxa"/>
+          </w:tcPr>
+          <w:p>
+            <w:pPr>
+              <w:widowControl w:val="0"/>
+              <w:rPr>
+                <w:rFonts w:ascii="Calibri" w:eastAsia="Calibri" w:hAnsi="Calibri"/>
+              </w:rPr>
+            </w:pPr>
+            <w:r>
+              <w:rPr>
+                <w:rFonts w:eastAsia="Calibri"/>
+                <w:kern w:val="0"/>
+              </w:rPr>
+              <w:t>float32_t</w:t>
+            </w:r>
+          </w:p>
+        </w:tc>
+        <w:tc>
+          <w:tcPr>
+            <w:tcW w:w="1530" w:type="dxa"/>
+          </w:tcPr>
+          <w:p>
+            <w:pPr>
+              <w:widowControl w:val="0"/>
+              <w:rPr>
+                <w:rFonts w:ascii="Calibri" w:eastAsia="Calibri" w:hAnsi="Calibri"/>
+              </w:rPr>
+            </w:pPr>
+            <w:r>
+              <w:rPr>
+                <w:rFonts w:eastAsia="Calibri"/>
+                <w:kern w:val="0"/>
+              </w:rPr>
+              <w:t>float32_t</w:t>
+            </w:r>
           </w:p>
         </w:tc>
       </w:tr>

</xml_diff>